<commit_message>
Initial commit for Healthcare Insurance Competitor Analysis Data Pipeline
</commit_message>
<xml_diff>
--- a/docs/Requirements Specifications Document_Bikash_Lama_Bamjan.docx
+++ b/docs/Requirements Specifications Document_Bikash_Lama_Bamjan.docx
@@ -53,13 +53,25 @@
         <w:rPr>
           <w:lang w:val="en-US"/>
         </w:rPr>
+        <w:t xml:space="preserve"> </w:t>
+      </w:r>
+      <w:r>
+        <w:rPr>
+          <w:lang w:val="en-US"/>
+        </w:rPr>
+        <w:t>Analysis</w:t>
+      </w:r>
+      <w:r>
+        <w:rPr>
+          <w:lang w:val="en-US"/>
+        </w:rPr>
         <w:t xml:space="preserve"> Data</w:t>
       </w:r>
       <w:r>
         <w:rPr>
           <w:lang w:val="en-US"/>
         </w:rPr>
-        <w:t xml:space="preserve"> Analysis Pipeline</w:t>
+        <w:t xml:space="preserve"> Pipeline</w:t>
       </w:r>
       <w:r>
         <w:rPr>
@@ -3243,13 +3255,25 @@
         <w:rPr>
           <w:lang w:val="en-US"/>
         </w:rPr>
+        <w:t xml:space="preserve"> </w:t>
+      </w:r>
+      <w:r>
+        <w:rPr>
+          <w:lang w:val="en-US"/>
+        </w:rPr>
+        <w:t>Analysis</w:t>
+      </w:r>
+      <w:r>
+        <w:rPr>
+          <w:lang w:val="en-US"/>
+        </w:rPr>
         <w:t xml:space="preserve"> Data</w:t>
       </w:r>
       <w:r>
         <w:rPr>
           <w:lang w:val="en-US"/>
         </w:rPr>
-        <w:t xml:space="preserve"> Analysis Pipeline</w:t>
+        <w:t xml:space="preserve"> Pipeline</w:t>
       </w:r>
       <w:r>
         <w:rPr>
@@ -3365,7 +3389,31 @@
         <w:rPr>
           <w:lang w:val="en-US"/>
         </w:rPr>
-        <w:t>The "Healthcare Insurance Competitor Data Analysis Pipeline for Customer Attraction and Revenue Growth" is designed to meet the needs of various stakeholders within the healthcare insurance company. Each group of users will interact with the product in unique ways to achieve the company's overarching goals of improving revenue and customer satisfaction.</w:t>
+        <w:t>Th</w:t>
+      </w:r>
+      <w:r>
+        <w:rPr>
+          <w:lang w:val="en-US"/>
+        </w:rPr>
+        <w:t>is</w:t>
+      </w:r>
+      <w:r>
+        <w:rPr>
+          <w:lang w:val="en-US"/>
+        </w:rPr>
+        <w:t xml:space="preserve"> </w:t>
+      </w:r>
+      <w:r>
+        <w:rPr>
+          <w:lang w:val="en-US"/>
+        </w:rPr>
+        <w:t>project</w:t>
+      </w:r>
+      <w:r>
+        <w:rPr>
+          <w:lang w:val="en-US"/>
+        </w:rPr>
+        <w:t xml:space="preserve"> is designed to meet the needs of various stakeholders within the healthcare insurance company. Each group of users will interact with the product in unique ways to achieve the company's overarching goals of improving revenue and customer satisfaction.</w:t>
       </w:r>
     </w:p>
     <w:p>
@@ -3758,23 +3806,32 @@
         <w:pStyle w:val="Heading3"/>
       </w:pPr>
       <w:r>
-        <w:t xml:space="preserve">2.2 </w:t>
-      </w:r>
-      <w:r>
-        <w:t>Assumptions and Dependencies</w:t>
-      </w:r>
-    </w:p>
-    <w:p>
-      <w:pPr>
-        <w:rPr>
-          <w:lang w:val="en-US"/>
-        </w:rPr>
-      </w:pPr>
-      <w:r>
-        <w:rPr>
-          <w:lang w:val="en-US"/>
-        </w:rPr>
-        <w:t>When designing the "Healthcare Insurance Competitor Data Analysis Pipeline for Customer Attraction and Revenue Growth," it's crucial to outline the assumptions and dependencies that will impact the project's implementation and performance. Below are the key considerations:</w:t>
+        <w:t>2.2 Assumptions and Dependencies</w:t>
+      </w:r>
+    </w:p>
+    <w:p>
+      <w:pPr>
+        <w:rPr>
+          <w:lang w:val="en-US"/>
+        </w:rPr>
+      </w:pPr>
+      <w:r>
+        <w:rPr>
+          <w:lang w:val="en-US"/>
+        </w:rPr>
+        <w:t>When designing the "Healthcare Insurance Competitor Analysis</w:t>
+      </w:r>
+      <w:r>
+        <w:rPr>
+          <w:lang w:val="en-US"/>
+        </w:rPr>
+        <w:t xml:space="preserve"> Data</w:t>
+      </w:r>
+      <w:r>
+        <w:rPr>
+          <w:lang w:val="en-US"/>
+        </w:rPr>
+        <w:t xml:space="preserve"> Pipeline for Customer Attraction and Revenue Growth," it's crucial to outline the assumptions and dependencies that will impact the project's implementation and performance. Below are the key considerations:</w:t>
       </w:r>
     </w:p>
     <w:p>
@@ -4370,30 +4427,29 @@
         <w:rPr>
           <w:lang w:val="en-US"/>
         </w:rPr>
-        <w:t xml:space="preserve">By documenting and addressing these assumptions and dependencies, the project team can better anticipate challenges, mitigate risks, and ensure that the "Healthcare Insurance </w:t>
-      </w:r>
-      <w:r>
-        <w:rPr>
-          <w:lang w:val="en-US"/>
-        </w:rPr>
-        <w:lastRenderedPageBreak/>
-        <w:t>Competitor Data Analysis Pipeline for Customer Attraction and Revenue Growth" operates effectively and meets its objectives.</w:t>
+        <w:t xml:space="preserve">By documenting and addressing these assumptions and dependencies, the project team can better anticipate challenges, mitigate risks, and ensure that </w:t>
+      </w:r>
+      <w:r>
+        <w:rPr>
+          <w:lang w:val="en-US"/>
+        </w:rPr>
+        <w:t>p</w:t>
+      </w:r>
+      <w:r>
+        <w:rPr>
+          <w:lang w:val="en-US"/>
+        </w:rPr>
+        <w:t>ipeline for Customer Attraction and Revenue Growth" operates effectively and meets its objectives.</w:t>
       </w:r>
       <w:bookmarkStart w:id="4" w:name="_j87p17nsfp4v" w:colFirst="0" w:colLast="0"/>
       <w:bookmarkEnd w:id="4"/>
     </w:p>
     <w:p>
       <w:pPr>
-        <w:rPr>
-          <w:lang w:val="en-US"/>
-        </w:rPr>
-      </w:pPr>
-    </w:p>
-    <w:p>
-      <w:pPr>
         <w:pStyle w:val="Heading1"/>
       </w:pPr>
       <w:r>
+        <w:lastRenderedPageBreak/>
         <w:t>3.</w:t>
       </w:r>
       <w:r>
@@ -4711,7 +4767,6 @@
         <w:rPr>
           <w:lang w:val="en-US"/>
         </w:rPr>
-        <w:lastRenderedPageBreak/>
         <w:t>5</w:t>
       </w:r>
       <w:r>
@@ -4758,6 +4813,7 @@
         <w:rPr>
           <w:lang w:val="en-US"/>
         </w:rPr>
+        <w:lastRenderedPageBreak/>
         <w:t>The system must integrate with Jira for issue tracking and project management, ensuring that data pipeline development and maintenance tasks are properly managed.</w:t>
       </w:r>
     </w:p>
@@ -4801,13 +4857,7 @@
         <w:rPr>
           <w:lang w:val="en-US"/>
         </w:rPr>
-        <w:t>T</w:t>
-      </w:r>
-      <w:r>
-        <w:rPr>
-          <w:lang w:val="en-US"/>
-        </w:rPr>
-        <w:t>he system must use GitHub for version control and collaboration among developers, ensuring that all code changes are tracked and managed in a collaborative manner.</w:t>
+        <w:t>The system must use GitHub for version control and collaboration among developers, ensuring that all code changes are tracked and managed in a collaborative manner.</w:t>
       </w:r>
     </w:p>
     <w:p>
@@ -5076,46 +5126,46 @@
         <w:rPr>
           <w:lang w:val="en-US"/>
         </w:rPr>
+        <w:t>3.</w:t>
+      </w:r>
+      <w:r>
+        <w:rPr>
+          <w:lang w:val="en-US"/>
+        </w:rPr>
+        <w:t>3</w:t>
+      </w:r>
+      <w:r>
+        <w:rPr>
+          <w:lang w:val="en-US"/>
+        </w:rPr>
+        <w:t xml:space="preserve"> Non-Functional Requirements</w:t>
+      </w:r>
+    </w:p>
+    <w:p>
+      <w:pPr>
+        <w:rPr>
+          <w:lang w:val="en-US"/>
+        </w:rPr>
+      </w:pPr>
+      <w:r>
+        <w:rPr>
+          <w:lang w:val="en-US"/>
+        </w:rPr>
+        <w:t>Non-functional requirements describe the qualities and attributes the system must have, including performance, safety, security, usability, and scalability.</w:t>
+      </w:r>
+    </w:p>
+    <w:p>
+      <w:pPr>
+        <w:pStyle w:val="Heading4"/>
+        <w:rPr>
+          <w:lang w:val="en-US"/>
+        </w:rPr>
+      </w:pPr>
+      <w:r>
+        <w:rPr>
+          <w:lang w:val="en-US"/>
+        </w:rPr>
         <w:lastRenderedPageBreak/>
-        <w:t>3.</w:t>
-      </w:r>
-      <w:r>
-        <w:rPr>
-          <w:lang w:val="en-US"/>
-        </w:rPr>
-        <w:t>3</w:t>
-      </w:r>
-      <w:r>
-        <w:rPr>
-          <w:lang w:val="en-US"/>
-        </w:rPr>
-        <w:t xml:space="preserve"> Non-Functional Requirements</w:t>
-      </w:r>
-    </w:p>
-    <w:p>
-      <w:pPr>
-        <w:rPr>
-          <w:lang w:val="en-US"/>
-        </w:rPr>
-      </w:pPr>
-      <w:r>
-        <w:rPr>
-          <w:lang w:val="en-US"/>
-        </w:rPr>
-        <w:t>Non-functional requirements describe the qualities and attributes the system must have, including performance, safety, security, usability, and scalability.</w:t>
-      </w:r>
-    </w:p>
-    <w:p>
-      <w:pPr>
-        <w:pStyle w:val="Heading4"/>
-        <w:rPr>
-          <w:lang w:val="en-US"/>
-        </w:rPr>
-      </w:pPr>
-      <w:r>
-        <w:rPr>
-          <w:lang w:val="en-US"/>
-        </w:rPr>
         <w:t>1</w:t>
       </w:r>
       <w:r>
@@ -5446,52 +5496,52 @@
         <w:rPr>
           <w:lang w:val="en-US"/>
         </w:rPr>
+        <w:t xml:space="preserve">By </w:t>
+      </w:r>
+      <w:r>
+        <w:rPr>
+          <w:lang w:val="en-US"/>
+        </w:rPr>
+        <w:t>outlining</w:t>
+      </w:r>
+      <w:r>
+        <w:rPr>
+          <w:lang w:val="en-US"/>
+        </w:rPr>
+        <w:t xml:space="preserve"> these </w:t>
+      </w:r>
+      <w:r>
+        <w:rPr>
+          <w:lang w:val="en-US"/>
+        </w:rPr>
+        <w:t>requirements</w:t>
+      </w:r>
+      <w:r>
+        <w:rPr>
+          <w:lang w:val="en-US"/>
+        </w:rPr>
+        <w:t xml:space="preserve">, the project team can ensure that the </w:t>
+      </w:r>
+      <w:r>
+        <w:rPr>
+          <w:lang w:val="en-US"/>
+        </w:rPr>
+        <w:t>project</w:t>
+      </w:r>
+      <w:r>
+        <w:rPr>
+          <w:lang w:val="en-US"/>
+        </w:rPr>
+        <w:t xml:space="preserve"> is designed to meet the needs of all stakeholders while also addressing critical technical, security, and performance concerns.</w:t>
+      </w:r>
+    </w:p>
+    <w:p/>
+    <w:p>
+      <w:pPr>
+        <w:pStyle w:val="Heading1"/>
+      </w:pPr>
+      <w:r>
         <w:lastRenderedPageBreak/>
-        <w:t xml:space="preserve">By </w:t>
-      </w:r>
-      <w:r>
-        <w:rPr>
-          <w:lang w:val="en-US"/>
-        </w:rPr>
-        <w:t>outlining</w:t>
-      </w:r>
-      <w:r>
-        <w:rPr>
-          <w:lang w:val="en-US"/>
-        </w:rPr>
-        <w:t xml:space="preserve"> these </w:t>
-      </w:r>
-      <w:r>
-        <w:rPr>
-          <w:lang w:val="en-US"/>
-        </w:rPr>
-        <w:t>requirements</w:t>
-      </w:r>
-      <w:r>
-        <w:rPr>
-          <w:lang w:val="en-US"/>
-        </w:rPr>
-        <w:t xml:space="preserve">, the project team can ensure that the </w:t>
-      </w:r>
-      <w:r>
-        <w:rPr>
-          <w:lang w:val="en-US"/>
-        </w:rPr>
-        <w:t>project</w:t>
-      </w:r>
-      <w:r>
-        <w:rPr>
-          <w:lang w:val="en-US"/>
-        </w:rPr>
-        <w:t xml:space="preserve"> is designed to meet the needs of all stakeholders while also addressing critical technical, security, and performance concerns.</w:t>
-      </w:r>
-    </w:p>
-    <w:p/>
-    <w:p>
-      <w:pPr>
-        <w:pStyle w:val="Heading1"/>
-      </w:pPr>
-      <w:r>
         <w:t xml:space="preserve"> </w:t>
       </w:r>
     </w:p>
@@ -16590,6 +16640,7 @@
   <w:style w:type="character" w:default="1" w:styleId="DefaultParagraphFont">
     <w:name w:val="Default Paragraph Font"/>
     <w:uiPriority w:val="1"/>
+    <w:semiHidden/>
     <w:unhideWhenUsed/>
   </w:style>
   <w:style w:type="table" w:default="1" w:styleId="TableNormal">

</xml_diff>

<commit_message>
Added Solution Design doc for Healthcare Insurance Competitor Analysis Data Pipeline
</commit_message>
<xml_diff>
--- a/docs/Requirements Specifications Document_Bikash_Lama_Bamjan.docx
+++ b/docs/Requirements Specifications Document_Bikash_Lama_Bamjan.docx
@@ -232,6 +232,7 @@
           <w:highlight w:val="white"/>
         </w:rPr>
       </w:pPr>
+      <w:bookmarkStart w:id="1" w:name="_Hlk175162928"/>
       <w:r>
         <w:rPr>
           <w:iCs/>
@@ -239,7 +240,77 @@
           <w:szCs w:val="24"/>
           <w:highlight w:val="white"/>
         </w:rPr>
-        <w:t>The goal of this project is to develop data pipelines that will enable the company to analyze customer behaviors and formulate effective business strategies. These insights will empower the company to send personalized offers and loyalty rewards to customers, further enhancing customer engagement and boosting overall revenue.</w:t>
+        <w:t>The</w:t>
+      </w:r>
+      <w:r>
+        <w:rPr>
+          <w:iCs/>
+          <w:sz w:val="24"/>
+          <w:szCs w:val="24"/>
+          <w:highlight w:val="white"/>
+        </w:rPr>
+        <w:t xml:space="preserve"> primary</w:t>
+      </w:r>
+      <w:r>
+        <w:rPr>
+          <w:iCs/>
+          <w:sz w:val="24"/>
+          <w:szCs w:val="24"/>
+          <w:highlight w:val="white"/>
+        </w:rPr>
+        <w:t xml:space="preserve"> goal of this project is to develop data pipeline</w:t>
+      </w:r>
+      <w:r>
+        <w:rPr>
+          <w:iCs/>
+          <w:sz w:val="24"/>
+          <w:szCs w:val="24"/>
+          <w:highlight w:val="white"/>
+        </w:rPr>
+        <w:t xml:space="preserve"> by </w:t>
+      </w:r>
+      <w:r>
+        <w:rPr>
+          <w:iCs/>
+          <w:sz w:val="24"/>
+          <w:szCs w:val="24"/>
+        </w:rPr>
+        <w:t>leverag</w:t>
+      </w:r>
+      <w:r>
+        <w:rPr>
+          <w:iCs/>
+          <w:sz w:val="24"/>
+          <w:szCs w:val="24"/>
+        </w:rPr>
+        <w:t>ing</w:t>
+      </w:r>
+      <w:r>
+        <w:rPr>
+          <w:iCs/>
+          <w:sz w:val="24"/>
+          <w:szCs w:val="24"/>
+        </w:rPr>
+        <w:t xml:space="preserve"> big data technologies</w:t>
+      </w:r>
+      <w:r>
+        <w:rPr>
+          <w:iCs/>
+          <w:sz w:val="24"/>
+          <w:szCs w:val="24"/>
+          <w:highlight w:val="white"/>
+        </w:rPr>
+        <w:t xml:space="preserve"> that will enable the company to analyze customer behaviors and formulate effective business strategies.</w:t>
+      </w:r>
+      <w:bookmarkEnd w:id="1"/>
+      <w:r>
+        <w:rPr>
+          <w:iCs/>
+          <w:sz w:val="24"/>
+          <w:szCs w:val="24"/>
+          <w:highlight w:val="white"/>
+        </w:rPr>
+        <w:t xml:space="preserve"> These insights will empower the company to send personalized offers and loyalty rewards to customers, further enhancing customer engagement and boosting overall revenue.</w:t>
       </w:r>
     </w:p>
     <w:p>
@@ -548,6 +619,7 @@
           <w:highlight w:val="white"/>
           <w:lang w:val="en-US"/>
         </w:rPr>
+        <w:lastRenderedPageBreak/>
         <w:t>City with Most Claims</w:t>
       </w:r>
       <w:r>
@@ -587,7 +659,6 @@
           <w:highlight w:val="white"/>
           <w:lang w:val="en-US"/>
         </w:rPr>
-        <w:lastRenderedPageBreak/>
         <w:t>Popular Insurance Type</w:t>
       </w:r>
       <w:r>
@@ -1032,7 +1103,14 @@
         <w:rPr>
           <w:lang w:val="en-US"/>
         </w:rPr>
-        <w:t>: Responsible for designing, building, and maintaining the ETL pipelines and data infrastructure. They will use this document to understand the data requirements, pipeline architecture, and data transformation needs to ensure efficient and accurate data processing.</w:t>
+        <w:t xml:space="preserve">: Responsible for designing, building, and maintaining the ETL pipelines and data infrastructure. They will use this document to understand the data requirements, </w:t>
+      </w:r>
+      <w:r>
+        <w:rPr>
+          <w:lang w:val="en-US"/>
+        </w:rPr>
+        <w:lastRenderedPageBreak/>
+        <w:t>pipeline architecture, and data transformation needs to ensure efficient and accurate data processing.</w:t>
       </w:r>
     </w:p>
     <w:p>
@@ -1052,7 +1130,6 @@
           <w:bCs/>
           <w:lang w:val="en-US"/>
         </w:rPr>
-        <w:lastRenderedPageBreak/>
         <w:t>Data Scientists</w:t>
       </w:r>
       <w:r>
@@ -1355,6 +1432,7 @@
         <w:rPr>
           <w:lang w:val="en-US"/>
         </w:rPr>
+        <w:lastRenderedPageBreak/>
         <w:t>Key Objectives of the Data Pipeline:</w:t>
       </w:r>
     </w:p>
@@ -1391,7 +1469,6 @@
         <w:rPr>
           <w:lang w:val="en-US"/>
         </w:rPr>
-        <w:lastRenderedPageBreak/>
         <w:t>By analyzing sales trends, pricing strategies, and market demand, the pipeline will generate insights</w:t>
       </w:r>
       <w:r>
@@ -1568,8 +1645,8 @@
         <w:pStyle w:val="Heading3"/>
         <w:jc w:val="both"/>
       </w:pPr>
-      <w:bookmarkStart w:id="1" w:name="_ucpd4vi5jzv1" w:colFirst="0" w:colLast="0"/>
-      <w:bookmarkEnd w:id="1"/>
+      <w:bookmarkStart w:id="2" w:name="_ucpd4vi5jzv1" w:colFirst="0" w:colLast="0"/>
+      <w:bookmarkEnd w:id="2"/>
       <w:r>
         <w:t>1.</w:t>
       </w:r>
@@ -1753,8 +1830,23 @@
         <w:rPr>
           <w:lang w:val="en-US"/>
         </w:rPr>
-        <w:t>Claim rejection occurs when an insurance provider denies a policyholder’s request for reimbursement or payment for a specific claim. Rejections can occur for various reasons, such as incomplete information, non-coverage under the policy, or fraudulent claims.</w:t>
-      </w:r>
+        <w:t xml:space="preserve">Claim rejection occurs when an insurance provider denies a policyholder’s request for reimbursement or payment for a specific claim. Rejections can occur for various </w:t>
+      </w:r>
+      <w:r>
+        <w:rPr>
+          <w:lang w:val="en-US"/>
+        </w:rPr>
+        <w:lastRenderedPageBreak/>
+        <w:t>reasons, such as incomplete information, non-coverage under the policy, or fraudulent claims.</w:t>
+      </w:r>
+    </w:p>
+    <w:p>
+      <w:pPr>
+        <w:ind w:left="720"/>
+        <w:rPr>
+          <w:lang w:val="en-US"/>
+        </w:rPr>
+      </w:pPr>
     </w:p>
     <w:p>
       <w:pPr>
@@ -1770,7 +1862,6 @@
           <w:bCs/>
           <w:lang w:val="en-US"/>
         </w:rPr>
-        <w:lastRenderedPageBreak/>
         <w:t>5. Pricing Strategies</w:t>
       </w:r>
     </w:p>
@@ -2094,7 +2185,14 @@
         <w:rPr>
           <w:lang w:val="en-US"/>
         </w:rPr>
-        <w:t>Web scraping is the process of automatically extracting data from websites. It involves using software tools to gather information from web pages, such as competitor pricing, customer reviews, or market trends, which can then be analyzed to support business decisions.</w:t>
+        <w:t xml:space="preserve">Web scraping is the process of automatically extracting data from websites. It involves using software tools to gather information from web pages, such as competitor pricing, </w:t>
+      </w:r>
+      <w:r>
+        <w:rPr>
+          <w:lang w:val="en-US"/>
+        </w:rPr>
+        <w:lastRenderedPageBreak/>
+        <w:t>customer reviews, or market trends, which can then be analyzed to support business decisions.</w:t>
       </w:r>
     </w:p>
     <w:p>
@@ -2136,7 +2234,6 @@
         <w:rPr>
           <w:lang w:val="en-US"/>
         </w:rPr>
-        <w:lastRenderedPageBreak/>
         <w:t>Third-party providers are external entities or vendors that supply additional data or services to support the company's operations. In healthcare insurance, these providers might offer demographic data, medical records, or market analysis reports that the company can use to enhance its decision-making and customer strategies.</w:t>
       </w:r>
     </w:p>
@@ -2419,7 +2516,14 @@
         <w:rPr>
           <w:lang w:val="en-US"/>
         </w:rPr>
-        <w:t>: A system used by companies to manage and analyze customer interactions and data throughout the customer lifecycle. CRM systems help improve customer retention and drive sales growth by enhancing customer relationships.</w:t>
+        <w:t xml:space="preserve">: A system used by companies to manage and analyze customer interactions and data throughout the customer lifecycle. CRM systems </w:t>
+      </w:r>
+      <w:r>
+        <w:rPr>
+          <w:lang w:val="en-US"/>
+        </w:rPr>
+        <w:lastRenderedPageBreak/>
+        <w:t>help improve customer retention and drive sales growth by enhancing customer relationships.</w:t>
       </w:r>
     </w:p>
     <w:p>
@@ -2469,7 +2573,6 @@
           <w:bCs/>
           <w:lang w:val="en-US"/>
         </w:rPr>
-        <w:lastRenderedPageBreak/>
         <w:t>Key Performance Indicator</w:t>
       </w:r>
       <w:r>
@@ -2918,6 +3021,7 @@
           <w:bCs/>
           <w:lang w:val="en-US"/>
         </w:rPr>
+        <w:lastRenderedPageBreak/>
         <w:t>Optimized Row Columnar</w:t>
       </w:r>
       <w:r>
@@ -2955,7 +3059,6 @@
           <w:bCs/>
           <w:lang w:val="en-US"/>
         </w:rPr>
-        <w:lastRenderedPageBreak/>
         <w:t>CSV</w:t>
       </w:r>
     </w:p>
@@ -3216,8 +3319,8 @@
       </w:pPr>
     </w:p>
     <w:p>
-      <w:bookmarkStart w:id="2" w:name="_x6a7d21n6rbr" w:colFirst="0" w:colLast="0"/>
-      <w:bookmarkEnd w:id="2"/>
+      <w:bookmarkStart w:id="3" w:name="_x6a7d21n6rbr" w:colFirst="0" w:colLast="0"/>
+      <w:bookmarkEnd w:id="3"/>
     </w:p>
     <w:p/>
     <w:p>
@@ -3300,7 +3403,11 @@
         <w:t>should</w:t>
       </w:r>
       <w:r>
-        <w:t xml:space="preserve"> enable the company to identify high-value customers and reward loyalty, further enhancing customer retention. By leveraging Big Data analytics, the company can unlock hidden opportunities within its vast data repositories to drive revenue growth, optimize pricing strategies, and improve overall customer satisfaction.</w:t>
+        <w:t xml:space="preserve"> enable the company to identify high-value customers and reward loyalty, further enhancing customer retention. By leveraging Big Data </w:t>
+      </w:r>
+      <w:r>
+        <w:lastRenderedPageBreak/>
+        <w:t>analytics, the company can unlock hidden opportunities within its vast data repositories to drive revenue growth, optimize pricing strategies, and improve overall customer satisfaction.</w:t>
       </w:r>
     </w:p>
     <w:p>
@@ -3319,11 +3426,7 @@
         <w:t xml:space="preserve">data scientists </w:t>
       </w:r>
       <w:r>
-        <w:t xml:space="preserve">and marketing teams, who require deeper insights into customer behavior and </w:t>
-      </w:r>
-      <w:r>
-        <w:lastRenderedPageBreak/>
-        <w:t xml:space="preserve">market trends. It </w:t>
+        <w:t xml:space="preserve">and marketing teams, who require deeper insights into customer behavior and market trends. It </w:t>
       </w:r>
       <w:r>
         <w:t>should</w:t>
@@ -3365,8 +3468,8 @@
       <w:r>
         <w:t>this product will integrate with the company’s existing IT infrastructure, including its CRM system, insurance claim databases, and customer data platforms. The insights generated from the data pipelines will feed into other tools used by the marketing, finance, and customer service departments, helping them execute personalized marketing campaigns, optimize pricing strategies, and improve customer service. Furthermore, the data pipeline will pull in data from external sources, including web scraping tools and third-party data providers, to create a comprehensive view of the market landscape.</w:t>
       </w:r>
-      <w:bookmarkStart w:id="3" w:name="_wpekxq84am0e" w:colFirst="0" w:colLast="0"/>
-      <w:bookmarkEnd w:id="3"/>
+      <w:bookmarkStart w:id="4" w:name="_wpekxq84am0e" w:colFirst="0" w:colLast="0"/>
+      <w:bookmarkEnd w:id="4"/>
     </w:p>
     <w:p>
       <w:pPr>
@@ -3381,6 +3484,7 @@
     </w:p>
     <w:p>
       <w:pPr>
+        <w:jc w:val="both"/>
         <w:rPr>
           <w:lang w:val="en-US"/>
         </w:rPr>
@@ -3419,6 +3523,7 @@
     <w:p>
       <w:pPr>
         <w:pStyle w:val="Heading4"/>
+        <w:jc w:val="both"/>
         <w:rPr>
           <w:lang w:val="en-US"/>
         </w:rPr>
@@ -3436,6 +3541,7 @@
           <w:ilvl w:val="0"/>
           <w:numId w:val="12"/>
         </w:numPr>
+        <w:jc w:val="both"/>
         <w:rPr>
           <w:lang w:val="en-US"/>
         </w:rPr>
@@ -3461,6 +3567,7 @@
           <w:ilvl w:val="0"/>
           <w:numId w:val="12"/>
         </w:numPr>
+        <w:jc w:val="both"/>
         <w:rPr>
           <w:lang w:val="en-US"/>
         </w:rPr>
@@ -3483,6 +3590,7 @@
     <w:p>
       <w:pPr>
         <w:pStyle w:val="Heading4"/>
+        <w:jc w:val="both"/>
         <w:rPr>
           <w:lang w:val="en-US"/>
         </w:rPr>
@@ -3500,6 +3608,7 @@
           <w:ilvl w:val="0"/>
           <w:numId w:val="13"/>
         </w:numPr>
+        <w:jc w:val="both"/>
         <w:rPr>
           <w:lang w:val="en-US"/>
         </w:rPr>
@@ -3525,6 +3634,7 @@
           <w:ilvl w:val="0"/>
           <w:numId w:val="13"/>
         </w:numPr>
+        <w:jc w:val="both"/>
         <w:rPr>
           <w:lang w:val="en-US"/>
         </w:rPr>
@@ -3541,21 +3651,28 @@
         <w:rPr>
           <w:lang w:val="en-US"/>
         </w:rPr>
-        <w:t xml:space="preserve"> Data analysts will interact directly with the data pipeline to extract and transform data from various sources. They will run analyses to identify top diseases by claim volume, the most profitable insurance groups, and other key metrics. Their reports will be used to guide marketing, sales, and product development teams.</w:t>
+        <w:t xml:space="preserve"> Data analysts will interact directly with the data pipeline to extract and transform data from various sources. They will run analyses to identify top </w:t>
+      </w:r>
+      <w:r>
+        <w:rPr>
+          <w:lang w:val="en-US"/>
+        </w:rPr>
+        <w:lastRenderedPageBreak/>
+        <w:t>diseases by claim volume, the most profitable insurance groups, and other key metrics. Their reports will be used to guide marketing, sales, and product development teams.</w:t>
       </w:r>
     </w:p>
     <w:p>
       <w:pPr>
         <w:pStyle w:val="Heading4"/>
-        <w:rPr>
-          <w:lang w:val="en-US"/>
-        </w:rPr>
-      </w:pPr>
-      <w:r>
-        <w:rPr>
-          <w:lang w:val="en-US"/>
-        </w:rPr>
-        <w:lastRenderedPageBreak/>
+        <w:jc w:val="both"/>
+        <w:rPr>
+          <w:lang w:val="en-US"/>
+        </w:rPr>
+      </w:pPr>
+      <w:r>
+        <w:rPr>
+          <w:lang w:val="en-US"/>
+        </w:rPr>
         <w:t>3. Data Scientists</w:t>
       </w:r>
     </w:p>
@@ -3565,6 +3682,7 @@
           <w:ilvl w:val="0"/>
           <w:numId w:val="14"/>
         </w:numPr>
+        <w:jc w:val="both"/>
         <w:rPr>
           <w:lang w:val="en-US"/>
         </w:rPr>
@@ -3590,6 +3708,7 @@
           <w:ilvl w:val="0"/>
           <w:numId w:val="14"/>
         </w:numPr>
+        <w:jc w:val="both"/>
         <w:rPr>
           <w:lang w:val="en-US"/>
         </w:rPr>
@@ -3612,6 +3731,7 @@
     <w:p>
       <w:pPr>
         <w:pStyle w:val="Heading4"/>
+        <w:jc w:val="both"/>
         <w:rPr>
           <w:lang w:val="en-US"/>
         </w:rPr>
@@ -3629,6 +3749,7 @@
           <w:ilvl w:val="0"/>
           <w:numId w:val="15"/>
         </w:numPr>
+        <w:jc w:val="both"/>
         <w:rPr>
           <w:lang w:val="en-US"/>
         </w:rPr>
@@ -3654,6 +3775,7 @@
           <w:ilvl w:val="0"/>
           <w:numId w:val="15"/>
         </w:numPr>
+        <w:jc w:val="both"/>
         <w:rPr>
           <w:lang w:val="en-US"/>
         </w:rPr>
@@ -3676,6 +3798,7 @@
     <w:p>
       <w:pPr>
         <w:pStyle w:val="Heading4"/>
+        <w:jc w:val="both"/>
         <w:rPr>
           <w:lang w:val="en-US"/>
         </w:rPr>
@@ -3693,6 +3816,7 @@
           <w:ilvl w:val="0"/>
           <w:numId w:val="16"/>
         </w:numPr>
+        <w:jc w:val="both"/>
         <w:rPr>
           <w:lang w:val="en-US"/>
         </w:rPr>
@@ -3718,6 +3842,7 @@
           <w:ilvl w:val="0"/>
           <w:numId w:val="16"/>
         </w:numPr>
+        <w:jc w:val="both"/>
         <w:rPr>
           <w:lang w:val="en-US"/>
         </w:rPr>
@@ -3740,6 +3865,7 @@
     <w:p>
       <w:pPr>
         <w:pStyle w:val="Heading4"/>
+        <w:jc w:val="both"/>
         <w:rPr>
           <w:lang w:val="en-US"/>
         </w:rPr>
@@ -3757,6 +3883,7 @@
           <w:ilvl w:val="0"/>
           <w:numId w:val="17"/>
         </w:numPr>
+        <w:jc w:val="both"/>
         <w:rPr>
           <w:lang w:val="en-US"/>
         </w:rPr>
@@ -3782,6 +3909,7 @@
           <w:ilvl w:val="0"/>
           <w:numId w:val="17"/>
         </w:numPr>
+        <w:jc w:val="both"/>
         <w:rPr>
           <w:lang w:val="en-US"/>
         </w:rPr>
@@ -3804,13 +3932,16 @@
     <w:p>
       <w:pPr>
         <w:pStyle w:val="Heading3"/>
-      </w:pPr>
-      <w:r>
+        <w:jc w:val="both"/>
+      </w:pPr>
+      <w:r>
+        <w:lastRenderedPageBreak/>
         <w:t>2.2 Assumptions and Dependencies</w:t>
       </w:r>
     </w:p>
     <w:p>
       <w:pPr>
+        <w:jc w:val="both"/>
         <w:rPr>
           <w:lang w:val="en-US"/>
         </w:rPr>
@@ -3837,15 +3968,15 @@
     <w:p>
       <w:pPr>
         <w:pStyle w:val="Heading4"/>
-        <w:rPr>
-          <w:lang w:val="en-US"/>
-        </w:rPr>
-      </w:pPr>
-      <w:r>
-        <w:rPr>
-          <w:lang w:val="en-US"/>
-        </w:rPr>
-        <w:lastRenderedPageBreak/>
+        <w:jc w:val="both"/>
+        <w:rPr>
+          <w:lang w:val="en-US"/>
+        </w:rPr>
+      </w:pPr>
+      <w:r>
+        <w:rPr>
+          <w:lang w:val="en-US"/>
+        </w:rPr>
         <w:t>1. Technical Assumptions:</w:t>
       </w:r>
     </w:p>
@@ -3855,6 +3986,7 @@
           <w:ilvl w:val="0"/>
           <w:numId w:val="18"/>
         </w:numPr>
+        <w:jc w:val="both"/>
         <w:rPr>
           <w:lang w:val="en-US"/>
         </w:rPr>
@@ -3871,7 +4003,31 @@
         <w:rPr>
           <w:lang w:val="en-US"/>
         </w:rPr>
-        <w:t xml:space="preserve"> We assume that the technologies specified for the project—PySpark, Databricks, AWS S3, Amazon Redshift, AWS EMR Studio, Jira, and GitHub—are suitable and sufficient to meet the project’s data processing, storage, and orchestration needs. We are not planning to introduce new, experimental technologies during the project’s lifecycle.</w:t>
+        <w:t xml:space="preserve"> We assume that the technologies specified for the project</w:t>
+      </w:r>
+      <w:r>
+        <w:rPr>
+          <w:lang w:val="en-US"/>
+        </w:rPr>
+        <w:t xml:space="preserve"> i.e. </w:t>
+      </w:r>
+      <w:r>
+        <w:rPr>
+          <w:lang w:val="en-US"/>
+        </w:rPr>
+        <w:t>PySpark, Databricks, AWS S3, Amazon Redshift, AWS EMR Studio, Jira, and GitHub</w:t>
+      </w:r>
+      <w:r>
+        <w:rPr>
+          <w:lang w:val="en-US"/>
+        </w:rPr>
+        <w:t xml:space="preserve"> </w:t>
+      </w:r>
+      <w:r>
+        <w:rPr>
+          <w:lang w:val="en-US"/>
+        </w:rPr>
+        <w:t>are suitable and sufficient to meet the project’s data processing, storage, and orchestration needs. We are not planning to introduce new, experimental technologies during the project’s lifecycle.</w:t>
       </w:r>
     </w:p>
     <w:p>
@@ -3880,6 +4036,7 @@
           <w:ilvl w:val="0"/>
           <w:numId w:val="18"/>
         </w:numPr>
+        <w:jc w:val="both"/>
         <w:rPr>
           <w:lang w:val="en-US"/>
         </w:rPr>
@@ -3905,6 +4062,7 @@
           <w:ilvl w:val="0"/>
           <w:numId w:val="18"/>
         </w:numPr>
+        <w:jc w:val="both"/>
         <w:rPr>
           <w:lang w:val="en-US"/>
         </w:rPr>
@@ -3930,6 +4088,7 @@
           <w:ilvl w:val="0"/>
           <w:numId w:val="18"/>
         </w:numPr>
+        <w:jc w:val="both"/>
         <w:rPr>
           <w:lang w:val="en-US"/>
         </w:rPr>
@@ -3952,6 +4111,7 @@
     <w:p>
       <w:pPr>
         <w:pStyle w:val="Heading4"/>
+        <w:jc w:val="both"/>
         <w:rPr>
           <w:lang w:val="en-US"/>
         </w:rPr>
@@ -3969,6 +4129,7 @@
           <w:ilvl w:val="0"/>
           <w:numId w:val="19"/>
         </w:numPr>
+        <w:jc w:val="both"/>
         <w:rPr>
           <w:lang w:val="en-US"/>
         </w:rPr>
@@ -3994,6 +4155,7 @@
           <w:ilvl w:val="0"/>
           <w:numId w:val="19"/>
         </w:numPr>
+        <w:jc w:val="both"/>
         <w:rPr>
           <w:lang w:val="en-US"/>
         </w:rPr>
@@ -4019,6 +4181,7 @@
           <w:ilvl w:val="0"/>
           <w:numId w:val="19"/>
         </w:numPr>
+        <w:jc w:val="both"/>
         <w:rPr>
           <w:lang w:val="en-US"/>
         </w:rPr>
@@ -4041,6 +4204,7 @@
     <w:p>
       <w:pPr>
         <w:pStyle w:val="Heading4"/>
+        <w:jc w:val="both"/>
         <w:rPr>
           <w:lang w:val="en-US"/>
         </w:rPr>
@@ -4058,6 +4222,7 @@
           <w:ilvl w:val="0"/>
           <w:numId w:val="20"/>
         </w:numPr>
+        <w:jc w:val="both"/>
         <w:rPr>
           <w:lang w:val="en-US"/>
         </w:rPr>
@@ -4083,6 +4248,7 @@
           <w:ilvl w:val="0"/>
           <w:numId w:val="20"/>
         </w:numPr>
+        <w:jc w:val="both"/>
         <w:rPr>
           <w:lang w:val="en-US"/>
         </w:rPr>
@@ -4093,6 +4259,7 @@
           <w:bCs/>
           <w:lang w:val="en-US"/>
         </w:rPr>
+        <w:lastRenderedPageBreak/>
         <w:t>Data Growth:</w:t>
       </w:r>
       <w:r>
@@ -4105,15 +4272,15 @@
     <w:p>
       <w:pPr>
         <w:pStyle w:val="Heading4"/>
-        <w:rPr>
-          <w:lang w:val="en-US"/>
-        </w:rPr>
-      </w:pPr>
-      <w:r>
-        <w:rPr>
-          <w:lang w:val="en-US"/>
-        </w:rPr>
-        <w:lastRenderedPageBreak/>
+        <w:jc w:val="both"/>
+        <w:rPr>
+          <w:lang w:val="en-US"/>
+        </w:rPr>
+      </w:pPr>
+      <w:r>
+        <w:rPr>
+          <w:lang w:val="en-US"/>
+        </w:rPr>
         <w:t>4. Performance Assumptions:</w:t>
       </w:r>
     </w:p>
@@ -4123,6 +4290,7 @@
           <w:ilvl w:val="0"/>
           <w:numId w:val="21"/>
         </w:numPr>
+        <w:jc w:val="both"/>
         <w:rPr>
           <w:lang w:val="en-US"/>
         </w:rPr>
@@ -4148,6 +4316,7 @@
           <w:ilvl w:val="0"/>
           <w:numId w:val="21"/>
         </w:numPr>
+        <w:jc w:val="both"/>
         <w:rPr>
           <w:lang w:val="en-US"/>
         </w:rPr>
@@ -4170,6 +4339,7 @@
     <w:p>
       <w:pPr>
         <w:pStyle w:val="Heading4"/>
+        <w:jc w:val="both"/>
         <w:rPr>
           <w:lang w:val="en-US"/>
         </w:rPr>
@@ -4187,6 +4357,7 @@
           <w:ilvl w:val="0"/>
           <w:numId w:val="22"/>
         </w:numPr>
+        <w:jc w:val="both"/>
         <w:rPr>
           <w:lang w:val="en-US"/>
         </w:rPr>
@@ -4212,6 +4383,7 @@
           <w:ilvl w:val="0"/>
           <w:numId w:val="22"/>
         </w:numPr>
+        <w:jc w:val="both"/>
         <w:rPr>
           <w:lang w:val="en-US"/>
         </w:rPr>
@@ -4234,6 +4406,7 @@
     <w:p>
       <w:pPr>
         <w:pStyle w:val="Heading4"/>
+        <w:jc w:val="both"/>
         <w:rPr>
           <w:lang w:val="en-US"/>
         </w:rPr>
@@ -4251,6 +4424,7 @@
           <w:ilvl w:val="0"/>
           <w:numId w:val="23"/>
         </w:numPr>
+        <w:jc w:val="both"/>
         <w:rPr>
           <w:lang w:val="en-US"/>
         </w:rPr>
@@ -4276,6 +4450,7 @@
           <w:ilvl w:val="0"/>
           <w:numId w:val="23"/>
         </w:numPr>
+        <w:jc w:val="both"/>
         <w:rPr>
           <w:lang w:val="en-US"/>
         </w:rPr>
@@ -4298,6 +4473,7 @@
     <w:p>
       <w:pPr>
         <w:pStyle w:val="Heading4"/>
+        <w:jc w:val="both"/>
         <w:rPr>
           <w:lang w:val="en-US"/>
         </w:rPr>
@@ -4315,6 +4491,7 @@
           <w:ilvl w:val="0"/>
           <w:numId w:val="24"/>
         </w:numPr>
+        <w:jc w:val="both"/>
         <w:rPr>
           <w:lang w:val="en-US"/>
         </w:rPr>
@@ -4340,6 +4517,7 @@
           <w:ilvl w:val="0"/>
           <w:numId w:val="24"/>
         </w:numPr>
+        <w:jc w:val="both"/>
         <w:rPr>
           <w:lang w:val="en-US"/>
         </w:rPr>
@@ -4365,6 +4543,7 @@
           <w:ilvl w:val="0"/>
           <w:numId w:val="24"/>
         </w:numPr>
+        <w:jc w:val="both"/>
         <w:rPr>
           <w:lang w:val="en-US"/>
         </w:rPr>
@@ -4390,6 +4569,7 @@
           <w:ilvl w:val="0"/>
           <w:numId w:val="24"/>
         </w:numPr>
+        <w:jc w:val="both"/>
         <w:rPr>
           <w:lang w:val="en-US"/>
         </w:rPr>
@@ -4412,13 +4592,15 @@
     <w:p>
       <w:pPr>
         <w:ind w:left="720"/>
-        <w:rPr>
-          <w:lang w:val="en-US"/>
-        </w:rPr>
-      </w:pPr>
-    </w:p>
-    <w:p>
-      <w:pPr>
+        <w:jc w:val="both"/>
+        <w:rPr>
+          <w:lang w:val="en-US"/>
+        </w:rPr>
+      </w:pPr>
+    </w:p>
+    <w:p>
+      <w:pPr>
+        <w:jc w:val="both"/>
         <w:rPr>
           <w:lang w:val="en-US"/>
         </w:rPr>
@@ -4441,15 +4623,15 @@
         </w:rPr>
         <w:t>ipeline for Customer Attraction and Revenue Growth" operates effectively and meets its objectives.</w:t>
       </w:r>
-      <w:bookmarkStart w:id="4" w:name="_j87p17nsfp4v" w:colFirst="0" w:colLast="0"/>
-      <w:bookmarkEnd w:id="4"/>
+      <w:bookmarkStart w:id="5" w:name="_j87p17nsfp4v" w:colFirst="0" w:colLast="0"/>
+      <w:bookmarkEnd w:id="5"/>
     </w:p>
     <w:p>
       <w:pPr>
         <w:pStyle w:val="Heading1"/>
-      </w:pPr>
-      <w:r>
-        <w:lastRenderedPageBreak/>
+        <w:jc w:val="both"/>
+      </w:pPr>
+      <w:r>
         <w:t>3.</w:t>
       </w:r>
       <w:r>
@@ -4461,6 +4643,7 @@
     </w:p>
     <w:p>
       <w:pPr>
+        <w:jc w:val="both"/>
         <w:rPr>
           <w:lang w:val="en-US"/>
         </w:rPr>
@@ -4475,6 +4658,7 @@
     <w:p>
       <w:pPr>
         <w:pStyle w:val="Heading3"/>
+        <w:jc w:val="both"/>
         <w:rPr>
           <w:lang w:val="en-US"/>
         </w:rPr>
@@ -4494,6 +4678,7 @@
     </w:p>
     <w:p>
       <w:pPr>
+        <w:jc w:val="both"/>
         <w:rPr>
           <w:lang w:val="en-US"/>
         </w:rPr>
@@ -4520,6 +4705,7 @@
     <w:p>
       <w:pPr>
         <w:pStyle w:val="Heading4"/>
+        <w:jc w:val="both"/>
         <w:rPr>
           <w:lang w:val="en-US"/>
         </w:rPr>
@@ -4543,6 +4729,7 @@
           <w:ilvl w:val="0"/>
           <w:numId w:val="25"/>
         </w:numPr>
+        <w:jc w:val="both"/>
         <w:rPr>
           <w:lang w:val="en-US"/>
         </w:rPr>
@@ -4560,6 +4747,7 @@
           <w:ilvl w:val="0"/>
           <w:numId w:val="25"/>
         </w:numPr>
+        <w:jc w:val="both"/>
         <w:rPr>
           <w:lang w:val="en-US"/>
         </w:rPr>
@@ -4577,6 +4765,7 @@
           <w:ilvl w:val="0"/>
           <w:numId w:val="25"/>
         </w:numPr>
+        <w:jc w:val="both"/>
         <w:rPr>
           <w:lang w:val="en-US"/>
         </w:rPr>
@@ -4591,6 +4780,7 @@
     <w:p>
       <w:pPr>
         <w:pStyle w:val="Heading4"/>
+        <w:jc w:val="both"/>
         <w:rPr>
           <w:lang w:val="en-US"/>
         </w:rPr>
@@ -4614,6 +4804,7 @@
           <w:ilvl w:val="0"/>
           <w:numId w:val="26"/>
         </w:numPr>
+        <w:jc w:val="both"/>
         <w:rPr>
           <w:lang w:val="en-US"/>
         </w:rPr>
@@ -4631,6 +4822,7 @@
           <w:ilvl w:val="0"/>
           <w:numId w:val="26"/>
         </w:numPr>
+        <w:jc w:val="both"/>
         <w:rPr>
           <w:lang w:val="en-US"/>
         </w:rPr>
@@ -4645,6 +4837,7 @@
     <w:p>
       <w:pPr>
         <w:pStyle w:val="Heading4"/>
+        <w:jc w:val="both"/>
         <w:rPr>
           <w:lang w:val="en-US"/>
         </w:rPr>
@@ -4668,6 +4861,7 @@
           <w:ilvl w:val="0"/>
           <w:numId w:val="27"/>
         </w:numPr>
+        <w:jc w:val="both"/>
         <w:rPr>
           <w:lang w:val="en-US"/>
         </w:rPr>
@@ -4685,6 +4879,7 @@
           <w:ilvl w:val="0"/>
           <w:numId w:val="27"/>
         </w:numPr>
+        <w:jc w:val="both"/>
         <w:rPr>
           <w:lang w:val="en-US"/>
         </w:rPr>
@@ -4699,6 +4894,7 @@
     <w:p>
       <w:pPr>
         <w:pStyle w:val="Heading4"/>
+        <w:jc w:val="both"/>
         <w:rPr>
           <w:lang w:val="en-US"/>
         </w:rPr>
@@ -4728,6 +4924,7 @@
           <w:ilvl w:val="0"/>
           <w:numId w:val="28"/>
         </w:numPr>
+        <w:jc w:val="both"/>
         <w:rPr>
           <w:lang w:val="en-US"/>
         </w:rPr>
@@ -4745,20 +4942,23 @@
           <w:ilvl w:val="0"/>
           <w:numId w:val="28"/>
         </w:numPr>
-        <w:rPr>
-          <w:lang w:val="en-US"/>
-        </w:rPr>
-      </w:pPr>
-      <w:r>
-        <w:rPr>
-          <w:lang w:val="en-US"/>
-        </w:rPr>
+        <w:jc w:val="both"/>
+        <w:rPr>
+          <w:lang w:val="en-US"/>
+        </w:rPr>
+      </w:pPr>
+      <w:r>
+        <w:rPr>
+          <w:lang w:val="en-US"/>
+        </w:rPr>
+        <w:lastRenderedPageBreak/>
         <w:t>The system must provide APIs or other data interfaces to allow data sharing and integration with external tools used by marketing, finance, and customer service teams.</w:t>
       </w:r>
     </w:p>
     <w:p>
       <w:pPr>
         <w:pStyle w:val="Heading4"/>
+        <w:jc w:val="both"/>
         <w:rPr>
           <w:lang w:val="en-US"/>
         </w:rPr>
@@ -4788,6 +4988,7 @@
           <w:ilvl w:val="0"/>
           <w:numId w:val="29"/>
         </w:numPr>
+        <w:jc w:val="both"/>
         <w:rPr>
           <w:lang w:val="en-US"/>
         </w:rPr>
@@ -4805,21 +5006,22 @@
           <w:ilvl w:val="0"/>
           <w:numId w:val="29"/>
         </w:numPr>
-        <w:rPr>
-          <w:lang w:val="en-US"/>
-        </w:rPr>
-      </w:pPr>
-      <w:r>
-        <w:rPr>
-          <w:lang w:val="en-US"/>
-        </w:rPr>
-        <w:lastRenderedPageBreak/>
+        <w:jc w:val="both"/>
+        <w:rPr>
+          <w:lang w:val="en-US"/>
+        </w:rPr>
+      </w:pPr>
+      <w:r>
+        <w:rPr>
+          <w:lang w:val="en-US"/>
+        </w:rPr>
         <w:t>The system must integrate with Jira for issue tracking and project management, ensuring that data pipeline development and maintenance tasks are properly managed.</w:t>
       </w:r>
     </w:p>
     <w:p>
       <w:pPr>
         <w:pStyle w:val="Heading4"/>
+        <w:jc w:val="both"/>
         <w:rPr>
           <w:lang w:val="en-US"/>
         </w:rPr>
@@ -4849,6 +5051,7 @@
           <w:ilvl w:val="0"/>
           <w:numId w:val="30"/>
         </w:numPr>
+        <w:jc w:val="both"/>
         <w:rPr>
           <w:lang w:val="en-US"/>
         </w:rPr>
@@ -4863,6 +5066,7 @@
     <w:p>
       <w:pPr>
         <w:ind w:left="720"/>
+        <w:jc w:val="both"/>
         <w:rPr>
           <w:lang w:val="en-US"/>
         </w:rPr>
@@ -4871,6 +5075,7 @@
     <w:p>
       <w:pPr>
         <w:pStyle w:val="Heading3"/>
+        <w:jc w:val="both"/>
         <w:rPr>
           <w:lang w:val="en-US"/>
         </w:rPr>
@@ -4890,6 +5095,7 @@
     </w:p>
     <w:p>
       <w:pPr>
+        <w:jc w:val="both"/>
         <w:rPr>
           <w:lang w:val="en-US"/>
         </w:rPr>
@@ -4904,6 +5110,7 @@
     <w:p>
       <w:pPr>
         <w:pStyle w:val="Heading4"/>
+        <w:jc w:val="both"/>
         <w:rPr>
           <w:lang w:val="en-US"/>
         </w:rPr>
@@ -4933,6 +5140,7 @@
           <w:ilvl w:val="0"/>
           <w:numId w:val="31"/>
         </w:numPr>
+        <w:jc w:val="both"/>
         <w:rPr>
           <w:lang w:val="en-US"/>
         </w:rPr>
@@ -4950,6 +5158,7 @@
           <w:ilvl w:val="0"/>
           <w:numId w:val="31"/>
         </w:numPr>
+        <w:jc w:val="both"/>
         <w:rPr>
           <w:lang w:val="en-US"/>
         </w:rPr>
@@ -4964,6 +5173,7 @@
     <w:p>
       <w:pPr>
         <w:pStyle w:val="Heading4"/>
+        <w:jc w:val="both"/>
         <w:rPr>
           <w:lang w:val="en-US"/>
         </w:rPr>
@@ -4981,6 +5191,7 @@
           <w:ilvl w:val="0"/>
           <w:numId w:val="32"/>
         </w:numPr>
+        <w:jc w:val="both"/>
         <w:rPr>
           <w:lang w:val="en-US"/>
         </w:rPr>
@@ -4995,6 +5206,7 @@
     <w:p>
       <w:pPr>
         <w:pStyle w:val="Heading4"/>
+        <w:jc w:val="both"/>
         <w:rPr>
           <w:lang w:val="en-US"/>
         </w:rPr>
@@ -5018,6 +5230,7 @@
           <w:ilvl w:val="0"/>
           <w:numId w:val="33"/>
         </w:numPr>
+        <w:jc w:val="both"/>
         <w:rPr>
           <w:lang w:val="en-US"/>
         </w:rPr>
@@ -5035,6 +5248,7 @@
           <w:ilvl w:val="0"/>
           <w:numId w:val="33"/>
         </w:numPr>
+        <w:jc w:val="both"/>
         <w:rPr>
           <w:lang w:val="en-US"/>
         </w:rPr>
@@ -5049,6 +5263,7 @@
     <w:p>
       <w:pPr>
         <w:pStyle w:val="Heading4"/>
+        <w:jc w:val="both"/>
         <w:rPr>
           <w:lang w:val="en-US"/>
         </w:rPr>
@@ -5078,6 +5293,7 @@
           <w:ilvl w:val="0"/>
           <w:numId w:val="34"/>
         </w:numPr>
+        <w:jc w:val="both"/>
         <w:rPr>
           <w:lang w:val="en-US"/>
         </w:rPr>
@@ -5095,6 +5311,7 @@
           <w:ilvl w:val="0"/>
           <w:numId w:val="34"/>
         </w:numPr>
+        <w:jc w:val="both"/>
         <w:rPr>
           <w:lang w:val="en-US"/>
         </w:rPr>
@@ -5108,6 +5325,7 @@
     </w:p>
     <w:p>
       <w:pPr>
+        <w:jc w:val="both"/>
         <w:rPr>
           <w:b/>
           <w:bCs/>
@@ -5118,14 +5336,16 @@
     <w:p>
       <w:pPr>
         <w:pStyle w:val="Heading3"/>
-        <w:rPr>
-          <w:lang w:val="en-US"/>
-        </w:rPr>
-      </w:pPr>
-      <w:r>
-        <w:rPr>
-          <w:lang w:val="en-US"/>
-        </w:rPr>
+        <w:jc w:val="both"/>
+        <w:rPr>
+          <w:lang w:val="en-US"/>
+        </w:rPr>
+      </w:pPr>
+      <w:r>
+        <w:rPr>
+          <w:lang w:val="en-US"/>
+        </w:rPr>
+        <w:lastRenderedPageBreak/>
         <w:t>3.</w:t>
       </w:r>
       <w:r>
@@ -5143,6 +5363,7 @@
     </w:p>
     <w:p>
       <w:pPr>
+        <w:jc w:val="both"/>
         <w:rPr>
           <w:lang w:val="en-US"/>
         </w:rPr>
@@ -5157,15 +5378,15 @@
     <w:p>
       <w:pPr>
         <w:pStyle w:val="Heading4"/>
-        <w:rPr>
-          <w:lang w:val="en-US"/>
-        </w:rPr>
-      </w:pPr>
-      <w:r>
-        <w:rPr>
-          <w:lang w:val="en-US"/>
-        </w:rPr>
-        <w:lastRenderedPageBreak/>
+        <w:jc w:val="both"/>
+        <w:rPr>
+          <w:lang w:val="en-US"/>
+        </w:rPr>
+      </w:pPr>
+      <w:r>
+        <w:rPr>
+          <w:lang w:val="en-US"/>
+        </w:rPr>
         <w:t>1</w:t>
       </w:r>
       <w:r>
@@ -5187,6 +5408,7 @@
           <w:ilvl w:val="0"/>
           <w:numId w:val="35"/>
         </w:numPr>
+        <w:jc w:val="both"/>
         <w:rPr>
           <w:lang w:val="en-US"/>
         </w:rPr>
@@ -5210,6 +5432,7 @@
           <w:ilvl w:val="0"/>
           <w:numId w:val="35"/>
         </w:numPr>
+        <w:jc w:val="both"/>
         <w:rPr>
           <w:lang w:val="en-US"/>
         </w:rPr>
@@ -5224,6 +5447,7 @@
     <w:p>
       <w:pPr>
         <w:pStyle w:val="Heading4"/>
+        <w:jc w:val="both"/>
         <w:rPr>
           <w:lang w:val="en-US"/>
         </w:rPr>
@@ -5253,6 +5477,7 @@
           <w:ilvl w:val="0"/>
           <w:numId w:val="36"/>
         </w:numPr>
+        <w:jc w:val="both"/>
         <w:rPr>
           <w:lang w:val="en-US"/>
         </w:rPr>
@@ -5270,6 +5495,7 @@
           <w:ilvl w:val="0"/>
           <w:numId w:val="36"/>
         </w:numPr>
+        <w:jc w:val="both"/>
         <w:rPr>
           <w:lang w:val="en-US"/>
         </w:rPr>
@@ -5284,6 +5510,7 @@
     <w:p>
       <w:pPr>
         <w:pStyle w:val="Heading4"/>
+        <w:jc w:val="both"/>
         <w:rPr>
           <w:lang w:val="en-US"/>
         </w:rPr>
@@ -5301,6 +5528,7 @@
           <w:ilvl w:val="0"/>
           <w:numId w:val="37"/>
         </w:numPr>
+        <w:jc w:val="both"/>
         <w:rPr>
           <w:lang w:val="en-US"/>
         </w:rPr>
@@ -5318,6 +5546,7 @@
           <w:ilvl w:val="0"/>
           <w:numId w:val="37"/>
         </w:numPr>
+        <w:jc w:val="both"/>
         <w:rPr>
           <w:lang w:val="en-US"/>
         </w:rPr>
@@ -5335,6 +5564,7 @@
           <w:ilvl w:val="0"/>
           <w:numId w:val="37"/>
         </w:numPr>
+        <w:jc w:val="both"/>
         <w:rPr>
           <w:lang w:val="en-US"/>
         </w:rPr>
@@ -5349,6 +5579,7 @@
     <w:p>
       <w:pPr>
         <w:pStyle w:val="Heading4"/>
+        <w:jc w:val="both"/>
         <w:rPr>
           <w:lang w:val="en-US"/>
         </w:rPr>
@@ -5378,6 +5609,7 @@
           <w:ilvl w:val="0"/>
           <w:numId w:val="38"/>
         </w:numPr>
+        <w:jc w:val="both"/>
         <w:rPr>
           <w:lang w:val="en-US"/>
         </w:rPr>
@@ -5401,6 +5633,7 @@
           <w:ilvl w:val="0"/>
           <w:numId w:val="38"/>
         </w:numPr>
+        <w:jc w:val="both"/>
         <w:rPr>
           <w:lang w:val="en-US"/>
         </w:rPr>
@@ -5421,6 +5654,7 @@
     <w:p>
       <w:pPr>
         <w:pStyle w:val="Heading4"/>
+        <w:jc w:val="both"/>
         <w:rPr>
           <w:lang w:val="en-US"/>
         </w:rPr>
@@ -5450,6 +5684,7 @@
           <w:ilvl w:val="0"/>
           <w:numId w:val="39"/>
         </w:numPr>
+        <w:jc w:val="both"/>
         <w:rPr>
           <w:lang w:val="en-US"/>
         </w:rPr>
@@ -5467,6 +5702,7 @@
           <w:ilvl w:val="0"/>
           <w:numId w:val="39"/>
         </w:numPr>
+        <w:jc w:val="both"/>
         <w:rPr>
           <w:lang w:val="en-US"/>
         </w:rPr>
@@ -5481,21 +5717,24 @@
     <w:p>
       <w:pPr>
         <w:ind w:left="720"/>
-        <w:rPr>
-          <w:lang w:val="en-US"/>
-        </w:rPr>
-      </w:pPr>
-    </w:p>
-    <w:p>
-      <w:pPr>
-        <w:rPr>
-          <w:lang w:val="en-US"/>
-        </w:rPr>
-      </w:pPr>
-      <w:r>
-        <w:rPr>
-          <w:lang w:val="en-US"/>
-        </w:rPr>
+        <w:jc w:val="both"/>
+        <w:rPr>
+          <w:lang w:val="en-US"/>
+        </w:rPr>
+      </w:pPr>
+    </w:p>
+    <w:p>
+      <w:pPr>
+        <w:jc w:val="both"/>
+        <w:rPr>
+          <w:lang w:val="en-US"/>
+        </w:rPr>
+      </w:pPr>
+      <w:r>
+        <w:rPr>
+          <w:lang w:val="en-US"/>
+        </w:rPr>
+        <w:lastRenderedPageBreak/>
         <w:t xml:space="preserve">By </w:t>
       </w:r>
       <w:r>
@@ -5541,7 +5780,6 @@
         <w:pStyle w:val="Heading1"/>
       </w:pPr>
       <w:r>
-        <w:lastRenderedPageBreak/>
         <w:t xml:space="preserve"> </w:t>
       </w:r>
     </w:p>

</xml_diff>